<commit_message>
Various bug fixes - and made plot parameters visible
</commit_message>
<xml_diff>
--- a/template.docx
+++ b/template.docx
@@ -2220,8 +2220,6 @@
       <w:r>
         <w:br w:type="page"/>
       </w:r>
-      <w:bookmarkStart w:id="6" w:name="_GoBack"/>
-      <w:bookmarkEnd w:id="6"/>
     </w:p>
     <w:p>
       <w:pPr>
@@ -2255,11 +2253,11 @@
       <w:pPr>
         <w:pStyle w:val="Heading2"/>
       </w:pPr>
-      <w:bookmarkStart w:id="7" w:name="_Toc423441712"/>
+      <w:bookmarkStart w:id="6" w:name="_Toc423441712"/>
       <w:r>
         <w:t>Port Configuration &amp; Probe Identification</w:t>
       </w:r>
-      <w:bookmarkEnd w:id="7"/>
+      <w:bookmarkEnd w:id="6"/>
     </w:p>
     <w:p>
       <w:r>
@@ -2289,10 +2287,25 @@
       <w:pPr>
         <w:pStyle w:val="Heading1"/>
       </w:pPr>
-      <w:bookmarkStart w:id="8" w:name="_Toc423441713"/>
+      <w:bookmarkStart w:id="7" w:name="_Toc423441713"/>
       <w:r>
         <w:t>Test Summary</w:t>
       </w:r>
+      <w:bookmarkEnd w:id="7"/>
+    </w:p>
+    <w:p>
+      <w:r>
+        <w:t xml:space="preserve">{{ </w:t>
+      </w:r>
+      <w:proofErr w:type="spellStart"/>
+      <w:r>
+        <w:t>TestSummaryLegend</w:t>
+      </w:r>
+      <w:proofErr w:type="spellEnd"/>
+      <w:r>
+        <w:t xml:space="preserve"> }}</w:t>
+      </w:r>
+      <w:bookmarkStart w:id="8" w:name="_GoBack"/>
       <w:bookmarkEnd w:id="8"/>
     </w:p>
     <w:p/>
@@ -2356,14 +2369,27 @@
       <w:ind w:right="440"/>
       <w:jc w:val="right"/>
     </w:pPr>
-    <w:fldSimple w:instr=" FILENAME \* MERGEFORMAT ">
-      <w:r>
-        <w:rPr>
-          <w:noProof/>
-        </w:rPr>
-        <w:t>Document1</w:t>
-      </w:r>
-    </w:fldSimple>
+    <w:r>
+      <w:fldChar w:fldCharType="begin"/>
+    </w:r>
+    <w:r>
+      <w:instrText xml:space="preserve"> FILENAME \* MERGEFORMAT </w:instrText>
+    </w:r>
+    <w:r>
+      <w:fldChar w:fldCharType="separate"/>
+    </w:r>
+    <w:r>
+      <w:rPr>
+        <w:noProof/>
+      </w:rPr>
+      <w:t>Document1</w:t>
+    </w:r>
+    <w:r>
+      <w:rPr>
+        <w:noProof/>
+      </w:rPr>
+      <w:fldChar w:fldCharType="end"/>
+    </w:r>
     <w:r>
       <w:t xml:space="preserve"> – Page </w:t>
     </w:r>
@@ -2394,7 +2420,7 @@
           <w:rPr>
             <w:noProof/>
           </w:rPr>
-          <w:t>3</w:t>
+          <w:t>5</w:t>
         </w:r>
         <w:r>
           <w:rPr>
@@ -4729,7 +4755,7 @@
   <a:extraClrSchemeLst/>
   <a:extLst>
     <a:ext uri="{05A4C25C-085E-4340-85A3-A5531E510DB2}">
-      <thm15:themeFamily xmlns:thm15="http://schemas.microsoft.com/office/thememl/2012/main" xmlns="" name="Office Theme" id="{62F939B6-93AF-4DB8-9C6B-D6C7DFDC589F}" vid="{4A3C46E8-61CC-4603-A589-7422A47A8E4A}"/>
+      <thm15:themeFamily xmlns="" xmlns:thm15="http://schemas.microsoft.com/office/thememl/2012/main" name="Office Theme" id="{62F939B6-93AF-4DB8-9C6B-D6C7DFDC589F}" vid="{4A3C46E8-61CC-4603-A589-7422A47A8E4A}"/>
     </a:ext>
   </a:extLst>
 </a:theme>
@@ -4740,7 +4766,7 @@
 </file>
 
 <file path=customXml/itemProps1.xml><?xml version="1.0" encoding="utf-8"?>
-<ds:datastoreItem xmlns:ds="http://schemas.openxmlformats.org/officeDocument/2006/customXml" ds:itemID="{583061CE-D34F-424B-8CDA-86B40D79BDBA}">
+<ds:datastoreItem xmlns:ds="http://schemas.openxmlformats.org/officeDocument/2006/customXml" ds:itemID="{7478AAD8-C065-47E0-80B2-2147137F0880}">
   <ds:schemaRefs>
     <ds:schemaRef ds:uri="http://schemas.openxmlformats.org/officeDocument/2006/bibliography"/>
   </ds:schemaRefs>

</xml_diff>